<commit_message>
qrcode and sensor change sensitivity
</commit_message>
<xml_diff>
--- a/storage/demo.docx
+++ b/storage/demo.docx
@@ -8,7 +8,7 @@
         <w:jc w:val="center"/>
       </w:pPr>
       <w:r>
-        <w:t>MACHINE DIAGNOSTIC REPORT</w:t>
+        <w:t>機械診断報告書</w:t>
       </w:r>
     </w:p>
     <w:p>
@@ -16,7 +16,7 @@
         <w:pStyle w:val="Heading1"/>
       </w:pPr>
       <w:r>
-        <w:t>Setup</w:t>
+        <w:t>設定</w:t>
       </w:r>
     </w:p>
     <w:p>
@@ -24,7 +24,7 @@
         <w:rPr>
           <w:b/>
         </w:rPr>
-        <w:t>Diagnostic Person:</w:t>
+        <w:t xml:space="preserve">診断者: </w:t>
       </w:r>
       <w:r>
         <w:t>....................................................................................................</w:t>
@@ -35,7 +35,7 @@
         <w:rPr>
           <w:b/>
         </w:rPr>
-        <w:t>Machine type:</w:t>
+        <w:t xml:space="preserve">機械タイプ: </w:t>
       </w:r>
       <w:r>
         <w:t>...............................................................................................................</w:t>
@@ -46,7 +46,7 @@
         <w:rPr>
           <w:b/>
         </w:rPr>
-        <w:t>Power(kW):</w:t>
+        <w:t>電力 (kW)</w:t>
       </w:r>
       <w:r>
         <w:t>..........................................................</w:t>
@@ -57,7 +57,7 @@
         <w:rPr>
           <w:b/>
         </w:rPr>
-        <w:t>Speed(RPM):</w:t>
+        <w:t>速度 (RPM)</w:t>
       </w:r>
       <w:r>
         <w:t>..........................................................</w:t>
@@ -68,7 +68,7 @@
         <w:rPr>
           <w:b/>
         </w:rPr>
-        <w:t>Shaft diameter:</w:t>
+        <w:t xml:space="preserve">シャフトの直径: </w:t>
       </w:r>
       <w:r>
         <w:t>..........................................................</w:t>
@@ -79,7 +79,7 @@
         <w:rPr>
           <w:b/>
         </w:rPr>
-        <w:t>Measurement type:</w:t>
+        <w:t xml:space="preserve">測定タイプ: </w:t>
       </w:r>
       <w:r>
         <w:t>..........................................................</w:t>
@@ -90,7 +90,7 @@
         <w:rPr>
           <w:b/>
         </w:rPr>
-        <w:t>Sensor:</w:t>
+        <w:t xml:space="preserve">センサー: </w:t>
       </w:r>
       <w:r>
         <w:t>..........................................................</w:t>
@@ -101,7 +101,7 @@
         <w:rPr>
           <w:b/>
         </w:rPr>
-        <w:t>Sensor mount:</w:t>
+        <w:t xml:space="preserve">センサー取付部: </w:t>
       </w:r>
       <w:r>
         <w:t>..........................................................</w:t>
@@ -112,7 +112,7 @@
         <w:rPr>
           <w:b/>
         </w:rPr>
-        <w:t>Sensor position:</w:t>
+        <w:t>センサー位置</w:t>
       </w:r>
       <w:r>
         <w:t>..........................................................</w:t>
@@ -123,7 +123,7 @@
         <w:rPr>
           <w:b/>
         </w:rPr>
-        <w:t>Bearing code:</w:t>
+        <w:t>ベアリング内径 (mm)</w:t>
       </w:r>
       <w:r>
         <w:t>..........................................................</w:t>
@@ -134,7 +134,7 @@
         <w:rPr>
           <w:b/>
         </w:rPr>
-        <w:t>Shaft bore:</w:t>
+        <w:t>軸径</w:t>
       </w:r>
       <w:r>
         <w:t>..........................................................</w:t>
@@ -145,7 +145,7 @@
         <w:rPr>
           <w:b/>
         </w:rPr>
-        <w:t>Gear teeth:</w:t>
+        <w:t>歯数</w:t>
       </w:r>
       <w:r>
         <w:t>..........................................................</w:t>
@@ -156,7 +156,7 @@
         <w:rPr>
           <w:b/>
         </w:rPr>
-        <w:t>Other:</w:t>
+        <w:t xml:space="preserve">他の: </w:t>
       </w:r>
       <w:r>
         <w:t>........................................................................................................................................................</w:t>
@@ -167,7 +167,7 @@
         <w:pStyle w:val="Heading1"/>
       </w:pPr>
       <w:r>
-        <w:t>Conclusion</w:t>
+        <w:t>結論</w:t>
       </w:r>
     </w:p>
     <w:p>
@@ -245,7 +245,7 @@
         <w:pStyle w:val="Heading1"/>
       </w:pPr>
       <w:r>
-        <w:t>Details</w:t>
+        <w:t>詳細</w:t>
       </w:r>
     </w:p>
     <w:p>
@@ -292,7 +292,7 @@
         <w:rPr>
           <w:i/>
         </w:rPr>
-        <w:t>Figure1: Vibration trend</w:t>
+        <w:t>図1：振動傾向</w:t>
       </w:r>
     </w:p>
     <w:p>
@@ -354,7 +354,7 @@
         <w:rPr>
           <w:i/>
         </w:rPr>
-        <w:t>Figure2: Waveform</w:t>
+        <w:t>図 2: 波形</w:t>
       </w:r>
     </w:p>
     <w:p>
@@ -416,7 +416,7 @@
         <w:rPr>
           <w:i/>
         </w:rPr>
-        <w:t>Figure3: Frequency spectrum</w:t>
+        <w:t>図 3: 周波数スペクトル</w:t>
       </w:r>
     </w:p>
     <w:p>
@@ -478,7 +478,7 @@
         <w:rPr>
           <w:i/>
         </w:rPr>
-        <w:t>Figure4: Velocity spectrum</w:t>
+        <w:t>図4: 速度周波数スペクトル</w:t>
       </w:r>
     </w:p>
     <w:p>
@@ -540,7 +540,7 @@
         <w:rPr>
           <w:i/>
         </w:rPr>
-        <w:t>Figure5: Envelope spectrum</w:t>
+        <w:t>図 5: エンベロープ スペクトル</w:t>
       </w:r>
     </w:p>
     <w:p>

</xml_diff>

<commit_message>
add sensor position image
</commit_message>
<xml_diff>
--- a/storage/demo.docx
+++ b/storage/demo.docx
@@ -8,7 +8,7 @@
         <w:jc w:val="center"/>
       </w:pPr>
       <w:r>
-        <w:t>BÁO CÁO CHUẨN ĐOÁN TÌNH TRẠNG THIẾT BỊ</w:t>
+        <w:t>MACHINE DIAGNOSTIC REPORT</w:t>
       </w:r>
     </w:p>
     <w:p>
@@ -16,7 +16,7 @@
         <w:pStyle w:val="Heading1"/>
       </w:pPr>
       <w:r>
-        <w:t>Cài đặt</w:t>
+        <w:t>Setup</w:t>
       </w:r>
     </w:p>
     <w:p>
@@ -24,7 +24,7 @@
         <w:rPr>
           <w:b/>
         </w:rPr>
-        <w:t xml:space="preserve">Người chuẩn đoán: </w:t>
+        <w:t>Diagnostic Person:</w:t>
       </w:r>
       <w:r>
         <w:t>....................................................................................................</w:t>
@@ -35,7 +35,7 @@
         <w:rPr>
           <w:b/>
         </w:rPr>
-        <w:t xml:space="preserve">Kiểu máy: </w:t>
+        <w:t>Machine type:</w:t>
       </w:r>
       <w:r>
         <w:t>...............................................................................................................</w:t>
@@ -46,7 +46,7 @@
         <w:rPr>
           <w:b/>
         </w:rPr>
-        <w:t>Công suất (kW)</w:t>
+        <w:t>Power(kW):</w:t>
       </w:r>
       <w:r>
         <w:t>..........................................................</w:t>
@@ -57,7 +57,7 @@
         <w:rPr>
           <w:b/>
         </w:rPr>
-        <w:t>Tốc độ(RPM)</w:t>
+        <w:t>Speed(RPM):</w:t>
       </w:r>
       <w:r>
         <w:t>..........................................................</w:t>
@@ -68,7 +68,7 @@
         <w:rPr>
           <w:b/>
         </w:rPr>
-        <w:t xml:space="preserve">Đường kính trục: </w:t>
+        <w:t>Shaft diameter:</w:t>
       </w:r>
       <w:r>
         <w:t>..........................................................</w:t>
@@ -79,7 +79,7 @@
         <w:rPr>
           <w:b/>
         </w:rPr>
-        <w:t xml:space="preserve">Kiểu đo: </w:t>
+        <w:t>Measurement type:</w:t>
       </w:r>
       <w:r>
         <w:t>..........................................................</w:t>
@@ -90,7 +90,7 @@
         <w:rPr>
           <w:b/>
         </w:rPr>
-        <w:t xml:space="preserve">Cảm biến: </w:t>
+        <w:t>Sensor:</w:t>
       </w:r>
       <w:r>
         <w:t>..........................................................</w:t>
@@ -101,7 +101,7 @@
         <w:rPr>
           <w:b/>
         </w:rPr>
-        <w:t xml:space="preserve">Gắn cảm biến: </w:t>
+        <w:t>Sensor mount:</w:t>
       </w:r>
       <w:r>
         <w:t>..........................................................</w:t>
@@ -112,7 +112,7 @@
         <w:rPr>
           <w:b/>
         </w:rPr>
-        <w:t xml:space="preserve">Vị trí sensor: </w:t>
+        <w:t>Sensor position:</w:t>
       </w:r>
       <w:r>
         <w:t>..........................................................</w:t>
@@ -123,7 +123,7 @@
         <w:rPr>
           <w:b/>
         </w:rPr>
-        <w:t xml:space="preserve">Mã vòng bi: </w:t>
+        <w:t>Bearing code:</w:t>
       </w:r>
       <w:r>
         <w:t>..........................................................</w:t>
@@ -134,7 +134,7 @@
         <w:rPr>
           <w:b/>
         </w:rPr>
-        <w:t xml:space="preserve">Đường kính trục: </w:t>
+        <w:t>Shaft bore:</w:t>
       </w:r>
       <w:r>
         <w:t>..........................................................</w:t>
@@ -145,7 +145,7 @@
         <w:rPr>
           <w:b/>
         </w:rPr>
-        <w:t>Số răng bánh răng:</w:t>
+        <w:t>Gear teeth:</w:t>
       </w:r>
       <w:r>
         <w:t>..........................................................</w:t>
@@ -156,7 +156,7 @@
         <w:rPr>
           <w:b/>
         </w:rPr>
-        <w:t xml:space="preserve">Khác: </w:t>
+        <w:t>Other:</w:t>
       </w:r>
       <w:r>
         <w:t>........................................................................................................................................................</w:t>
@@ -167,7 +167,7 @@
         <w:pStyle w:val="Heading1"/>
       </w:pPr>
       <w:r>
-        <w:t>Kết luận</w:t>
+        <w:t>Conclusion</w:t>
       </w:r>
     </w:p>
     <w:p>
@@ -245,7 +245,7 @@
         <w:pStyle w:val="Heading1"/>
       </w:pPr>
       <w:r>
-        <w:t>Chi tiết</w:t>
+        <w:t>Details</w:t>
       </w:r>
     </w:p>
     <w:p>
@@ -292,7 +292,7 @@
         <w:rPr>
           <w:i/>
         </w:rPr>
-        <w:t>Hình 1: Xu hướng dao động.</w:t>
+        <w:t>Figure1: Vibration trend</w:t>
       </w:r>
     </w:p>
     <w:p>
@@ -354,7 +354,7 @@
         <w:rPr>
           <w:i/>
         </w:rPr>
-        <w:t>Hình 2: Độ rung trong miền thời gian.</w:t>
+        <w:t>Figure2: Waveform</w:t>
       </w:r>
     </w:p>
     <w:p>
@@ -376,7 +376,7 @@
       <w:r>
         <w:drawing>
           <wp:inline xmlns:a="http://schemas.openxmlformats.org/drawingml/2006/main" xmlns:pic="http://schemas.openxmlformats.org/drawingml/2006/picture">
-            <wp:extent cx="5486400" cy="2986347"/>
+            <wp:extent cx="5486400" cy="2989745"/>
             <wp:docPr id="3" name="Picture 3"/>
             <wp:cNvGraphicFramePr>
               <a:graphicFrameLocks noChangeAspect="1"/>
@@ -397,7 +397,7 @@
                   <pic:spPr>
                     <a:xfrm>
                       <a:off x="0" y="0"/>
-                      <a:ext cx="5486400" cy="2986347"/>
+                      <a:ext cx="5486400" cy="2989745"/>
                     </a:xfrm>
                     <a:prstGeom prst="rect"/>
                   </pic:spPr>
@@ -416,7 +416,7 @@
         <w:rPr>
           <w:i/>
         </w:rPr>
-        <w:t>Hình 3: Phổ tần số</w:t>
+        <w:t>Figure3: Frequency spectrum</w:t>
       </w:r>
     </w:p>
     <w:p>
@@ -478,7 +478,7 @@
         <w:rPr>
           <w:i/>
         </w:rPr>
-        <w:t>Phổ tần số vận tốc</w:t>
+        <w:t>Figure4: Velocity spectrum</w:t>
       </w:r>
     </w:p>
     <w:p>
@@ -500,7 +500,7 @@
       <w:r>
         <w:drawing>
           <wp:inline xmlns:a="http://schemas.openxmlformats.org/drawingml/2006/main" xmlns:pic="http://schemas.openxmlformats.org/drawingml/2006/picture">
-            <wp:extent cx="5486400" cy="2986347"/>
+            <wp:extent cx="5486400" cy="2989745"/>
             <wp:docPr id="5" name="Picture 5"/>
             <wp:cNvGraphicFramePr>
               <a:graphicFrameLocks noChangeAspect="1"/>
@@ -521,7 +521,7 @@
                   <pic:spPr>
                     <a:xfrm>
                       <a:off x="0" y="0"/>
-                      <a:ext cx="5486400" cy="2986347"/>
+                      <a:ext cx="5486400" cy="2989745"/>
                     </a:xfrm>
                     <a:prstGeom prst="rect"/>
                   </pic:spPr>
@@ -540,7 +540,7 @@
         <w:rPr>
           <w:i/>
         </w:rPr>
-        <w:t>Hình 5: Phổ đường bao</w:t>
+        <w:t>Figure5: Envelope spectrum</w:t>
       </w:r>
     </w:p>
     <w:p>

</xml_diff>